<commit_message>
removed empty extra page
Former-commit-id: eb3d37525230680c68edcce4157ecb0e4f755c02
</commit_message>
<xml_diff>
--- a/templetes/InvoiceDocx.docx
+++ b/templetes/InvoiceDocx.docx
@@ -187,7 +187,11 @@
         </w:tc>
       </w:tr>
     </w:tbl>
-    <w:p/>
+    <w:p>
+      <w:pPr>
+        <w:spacing w:after="0" w:line="240" w:lineRule="auto"/>
+      </w:pPr>
+    </w:p>
     <w:tbl>
       <w:tblPr>
         <w:tblStyle w:val="TableGrid"/>
@@ -259,7 +263,11 @@
         </w:tc>
       </w:tr>
     </w:tbl>
-    <w:p/>
+    <w:p>
+      <w:pPr>
+        <w:spacing w:after="0" w:line="240" w:lineRule="auto"/>
+      </w:pPr>
+    </w:p>
     <w:tbl>
       <w:tblPr>
         <w:tblStyle w:val="TableGrid"/>
@@ -325,7 +333,11 @@
         </w:tc>
       </w:tr>
     </w:tbl>
-    <w:p/>
+    <w:p>
+      <w:pPr>
+        <w:spacing w:after="0"/>
+      </w:pPr>
+    </w:p>
     <w:tbl>
       <w:tblPr>
         <w:tblStyle w:val="TableGrid"/>
@@ -670,7 +682,11 @@
         </w:tc>
       </w:tr>
     </w:tbl>
-    <w:p/>
+    <w:p>
+      <w:pPr>
+        <w:spacing w:after="0" w:line="240" w:lineRule="auto"/>
+      </w:pPr>
+    </w:p>
     <w:tbl>
       <w:tblPr>
         <w:tblStyle w:val="TableGrid"/>
@@ -678,8 +694,8 @@
         <w:tblLook w:val="04A0"/>
       </w:tblPr>
       <w:tblGrid>
-        <w:gridCol w:w="6384"/>
-        <w:gridCol w:w="3192"/>
+        <w:gridCol w:w="7668"/>
+        <w:gridCol w:w="1908"/>
       </w:tblGrid>
       <w:tr>
         <w:tc>
@@ -718,9 +734,12 @@
         </w:tc>
       </w:tr>
       <w:tr>
-        <w:tc>
-          <w:tcPr>
-            <w:tcW w:w="6384" w:type="dxa"/>
+        <w:trPr>
+          <w:trHeight w:val="440"/>
+        </w:trPr>
+        <w:tc>
+          <w:tcPr>
+            <w:tcW w:w="7668" w:type="dxa"/>
           </w:tcPr>
           <w:p>
             <w:fldSimple w:instr=" MERGEFIELD  $invoice.registrationAddress  \* MERGEFORMAT ">
@@ -735,11 +754,11 @@
         </w:tc>
         <w:tc>
           <w:tcPr>
-            <w:tcW w:w="3192" w:type="dxa"/>
-          </w:tcPr>
-          <w:p>
-            <w:r>
-              <w:t xml:space="preserve">                        </w:t>
+            <w:tcW w:w="1908" w:type="dxa"/>
+          </w:tcPr>
+          <w:p>
+            <w:r>
+              <w:t xml:space="preserve">             </w:t>
             </w:r>
             <w:r>
               <w:rPr>
@@ -747,9 +766,9 @@
               </w:rPr>
               <w:drawing>
                 <wp:inline distT="0" distB="0" distL="0" distR="0">
-                  <wp:extent cx="800100" cy="295275"/>
-                  <wp:effectExtent l="19050" t="0" r="0" b="0"/>
-                  <wp:docPr id="4" name="Picture 3" descr="footer-print-img.jpg"/>
+                  <wp:extent cx="283906" cy="104775"/>
+                  <wp:effectExtent l="19050" t="0" r="1844" b="0"/>
+                  <wp:docPr id="2" name="Picture 3" descr="footer-print-img.jpg"/>
                   <wp:cNvGraphicFramePr>
                     <a:graphicFrameLocks xmlns:a="http://schemas.openxmlformats.org/drawingml/2006/main" noChangeAspect="1"/>
                   </wp:cNvGraphicFramePr>
@@ -761,7 +780,7 @@
                           <pic:cNvPicPr/>
                         </pic:nvPicPr>
                         <pic:blipFill>
-                          <a:blip r:embed="rId5"/>
+                          <a:blip r:embed="rId5" cstate="print"/>
                           <a:stretch>
                             <a:fillRect/>
                           </a:stretch>
@@ -769,7 +788,7 @@
                         <pic:spPr>
                           <a:xfrm>
                             <a:off x="0" y="0"/>
-                            <a:ext cx="800100" cy="295275"/>
+                            <a:ext cx="283906" cy="104775"/>
                           </a:xfrm>
                           <a:prstGeom prst="rect">
                             <a:avLst/>
@@ -782,7 +801,7 @@
               </w:drawing>
             </w:r>
             <w:r>
-              <w:t xml:space="preserve">                        </w:t>
+              <w:t xml:space="preserve">                                   </w:t>
             </w:r>
           </w:p>
           <w:p/>

</xml_diff>

<commit_message>
changes for print for salesorder,TdsAcknowledgement report
Former-commit-id: 33f05d462e01166f4903d69ff5674f58cdc7348d
</commit_message>
<xml_diff>
--- a/templetes/InvoiceDocx.docx
+++ b/templetes/InvoiceDocx.docx
@@ -187,6 +187,51 @@
               </w:r>
             </w:fldSimple>
           </w:p>
+          <w:p>
+            <w:r>
+              <w:t xml:space="preserve">Order Number          </w:t>
+            </w:r>
+            <w:fldSimple w:instr=" MERGEFIELD  $invoice.orderNumber  \* MERGEFORMAT ">
+              <w:r>
+                <w:rPr>
+                  <w:noProof/>
+                </w:rPr>
+                <w:t>«$invoice.orderNumber»</w:t>
+              </w:r>
+            </w:fldSimple>
+            <w:r>
+              <w:t xml:space="preserve">           </w:t>
+            </w:r>
+            <w:r>
+              <w:t xml:space="preserve">                                  </w:t>
+            </w:r>
+          </w:p>
+          <w:p>
+            <w:r>
+              <w:t xml:space="preserve">Delivery Date             </w:t>
+            </w:r>
+            <w:fldSimple w:instr=" MERGEFIELD  $invoice.deliveryDate  \* MERGEFORMAT ">
+              <w:r>
+                <w:rPr>
+                  <w:noProof/>
+                </w:rPr>
+                <w:t>«$invoice.deliveryDate»</w:t>
+              </w:r>
+            </w:fldSimple>
+          </w:p>
+          <w:p>
+            <w:r>
+              <w:t xml:space="preserve">Shipping Terms         </w:t>
+            </w:r>
+            <w:fldSimple w:instr=" MERGEFIELD  $invoice.shippingTerms  \* MERGEFORMAT ">
+              <w:r>
+                <w:rPr>
+                  <w:noProof/>
+                </w:rPr>
+                <w:t>«$invoice.shippingTerms»</w:t>
+              </w:r>
+            </w:fldSimple>
+          </w:p>
         </w:tc>
       </w:tr>
     </w:tbl>
@@ -335,6 +380,113 @@
           </w:p>
         </w:tc>
       </w:tr>
+      <w:tr>
+        <w:tc>
+          <w:tcPr>
+            <w:tcW w:w="1368" w:type="dxa"/>
+          </w:tcPr>
+          <w:p>
+            <w:r>
+              <w:t>Customer</w:t>
+            </w:r>
+          </w:p>
+        </w:tc>
+        <w:tc>
+          <w:tcPr>
+            <w:tcW w:w="3420" w:type="dxa"/>
+          </w:tcPr>
+          <w:p>
+            <w:fldSimple w:instr=" MERGEFIELD  $invoice.customerName  \* MERGEFORMAT ">
+              <w:r>
+                <w:rPr>
+                  <w:noProof/>
+                </w:rPr>
+                <w:t>«$invoice.customerName»</w:t>
+              </w:r>
+            </w:fldSimple>
+          </w:p>
+        </w:tc>
+        <w:tc>
+          <w:tcPr>
+            <w:tcW w:w="1800" w:type="dxa"/>
+          </w:tcPr>
+          <w:p>
+            <w:r>
+              <w:t>Job</w:t>
+            </w:r>
+          </w:p>
+        </w:tc>
+        <w:tc>
+          <w:tcPr>
+            <w:tcW w:w="2988" w:type="dxa"/>
+          </w:tcPr>
+          <w:p>
+            <w:fldSimple w:instr=" MERGEFIELD  $invoice.job  \* MERGEFORMAT ">
+              <w:r>
+                <w:rPr>
+                  <w:noProof/>
+                </w:rPr>
+                <w:t>«$invoice.job»</w:t>
+              </w:r>
+            </w:fldSimple>
+          </w:p>
+        </w:tc>
+      </w:tr>
+      <w:tr>
+        <w:tc>
+          <w:tcPr>
+            <w:tcW w:w="1368" w:type="dxa"/>
+          </w:tcPr>
+          <w:p>
+            <w:r>
+              <w:t xml:space="preserve">Class  </w:t>
+            </w:r>
+          </w:p>
+        </w:tc>
+        <w:tc>
+          <w:tcPr>
+            <w:tcW w:w="3420" w:type="dxa"/>
+          </w:tcPr>
+          <w:p>
+            <w:r>
+              <w:t xml:space="preserve"> </w:t>
+            </w:r>
+            <w:fldSimple w:instr=" MERGEFIELD  $invoice.className  \* MERGEFORMAT ">
+              <w:r>
+                <w:rPr>
+                  <w:noProof/>
+                </w:rPr>
+                <w:t>«$invoice.className»</w:t>
+              </w:r>
+            </w:fldSimple>
+          </w:p>
+        </w:tc>
+        <w:tc>
+          <w:tcPr>
+            <w:tcW w:w="1800" w:type="dxa"/>
+          </w:tcPr>
+          <w:p>
+            <w:r>
+              <w:t>Location</w:t>
+            </w:r>
+          </w:p>
+        </w:tc>
+        <w:tc>
+          <w:tcPr>
+            <w:tcW w:w="2988" w:type="dxa"/>
+          </w:tcPr>
+          <w:p>
+            <w:fldSimple w:instr=" MERGEFIELD  $invoice.location  \* MERGEFORMAT ">
+              <w:r>
+                <w:rPr>
+                  <w:noProof/>
+                </w:rPr>
+                <w:t>«$invoice.location»</w:t>
+              </w:r>
+            </w:fldSimple>
+          </w:p>
+        </w:tc>
+      </w:tr>
     </w:tbl>
     <w:p>
       <w:pPr>
@@ -345,22 +497,24 @@
       <w:tblPr>
         <w:tblStyle w:val="TableGrid"/>
         <w:tblW w:w="0" w:type="auto"/>
+        <w:tblLayout w:type="fixed"/>
         <w:tblLook w:val="04A0"/>
       </w:tblPr>
       <w:tblGrid>
-        <w:gridCol w:w="922"/>
-        <w:gridCol w:w="1190"/>
-        <w:gridCol w:w="1054"/>
-        <w:gridCol w:w="1315"/>
-        <w:gridCol w:w="1062"/>
-        <w:gridCol w:w="1354"/>
-        <w:gridCol w:w="1254"/>
-        <w:gridCol w:w="1425"/>
+        <w:gridCol w:w="893"/>
+        <w:gridCol w:w="1150"/>
+        <w:gridCol w:w="765"/>
+        <w:gridCol w:w="1170"/>
+        <w:gridCol w:w="1080"/>
+        <w:gridCol w:w="766"/>
+        <w:gridCol w:w="1165"/>
+        <w:gridCol w:w="1212"/>
+        <w:gridCol w:w="1375"/>
       </w:tblGrid>
       <w:tr>
         <w:tc>
           <w:tcPr>
-            <w:tcW w:w="935" w:type="dxa"/>
+            <w:tcW w:w="893" w:type="dxa"/>
           </w:tcPr>
           <w:p>
             <w:r>
@@ -370,7 +524,7 @@
         </w:tc>
         <w:tc>
           <w:tcPr>
-            <w:tcW w:w="1210" w:type="dxa"/>
+            <w:tcW w:w="1150" w:type="dxa"/>
           </w:tcPr>
           <w:p>
             <w:r>
@@ -380,7 +534,7 @@
         </w:tc>
         <w:tc>
           <w:tcPr>
-            <w:tcW w:w="817" w:type="dxa"/>
+            <w:tcW w:w="765" w:type="dxa"/>
           </w:tcPr>
           <w:p>
             <w:r>
@@ -390,7 +544,7 @@
         </w:tc>
         <w:tc>
           <w:tcPr>
-            <w:tcW w:w="1337" w:type="dxa"/>
+            <w:tcW w:w="1170" w:type="dxa"/>
           </w:tcPr>
           <w:p>
             <w:r>
@@ -400,7 +554,7 @@
         </w:tc>
         <w:tc>
           <w:tcPr>
-            <w:tcW w:w="1079" w:type="dxa"/>
+            <w:tcW w:w="1080" w:type="dxa"/>
           </w:tcPr>
           <w:p>
             <w:r>
@@ -410,7 +564,17 @@
         </w:tc>
         <w:tc>
           <w:tcPr>
-            <w:tcW w:w="1377" w:type="dxa"/>
+            <w:tcW w:w="766" w:type="dxa"/>
+          </w:tcPr>
+          <w:p>
+            <w:r>
+              <w:t>Class</w:t>
+            </w:r>
+          </w:p>
+        </w:tc>
+        <w:tc>
+          <w:tcPr>
+            <w:tcW w:w="1165" w:type="dxa"/>
           </w:tcPr>
           <w:p>
             <w:r>
@@ -420,7 +584,7 @@
         </w:tc>
         <w:tc>
           <w:tcPr>
-            <w:tcW w:w="1275" w:type="dxa"/>
+            <w:tcW w:w="1212" w:type="dxa"/>
           </w:tcPr>
           <w:p>
             <w:r>
@@ -430,7 +594,7 @@
         </w:tc>
         <w:tc>
           <w:tcPr>
-            <w:tcW w:w="1546" w:type="dxa"/>
+            <w:tcW w:w="1375" w:type="dxa"/>
           </w:tcPr>
           <w:p>
             <w:r>
@@ -442,7 +606,7 @@
       <w:tr>
         <w:tc>
           <w:tcPr>
-            <w:tcW w:w="935" w:type="dxa"/>
+            <w:tcW w:w="893" w:type="dxa"/>
           </w:tcPr>
           <w:p>
             <w:fldSimple w:instr=" MERGEFIELD  $item.name  \* MERGEFORMAT ">
@@ -457,7 +621,7 @@
         </w:tc>
         <w:tc>
           <w:tcPr>
-            <w:tcW w:w="1210" w:type="dxa"/>
+            <w:tcW w:w="1150" w:type="dxa"/>
           </w:tcPr>
           <w:p>
             <w:fldSimple w:instr=" MERGEFIELD  $item.description  \* MERGEFORMAT ">
@@ -472,7 +636,7 @@
         </w:tc>
         <w:tc>
           <w:tcPr>
-            <w:tcW w:w="817" w:type="dxa"/>
+            <w:tcW w:w="765" w:type="dxa"/>
           </w:tcPr>
           <w:p>
             <w:fldSimple w:instr=" MERGEFIELD  $item.quantity  \* MERGEFORMAT ">
@@ -487,7 +651,7 @@
         </w:tc>
         <w:tc>
           <w:tcPr>
-            <w:tcW w:w="1337" w:type="dxa"/>
+            <w:tcW w:w="1170" w:type="dxa"/>
           </w:tcPr>
           <w:p>
             <w:fldSimple w:instr=" MERGEFIELD  $item.itemUnitPrice  \* MERGEFORMAT ">
@@ -502,7 +666,7 @@
         </w:tc>
         <w:tc>
           <w:tcPr>
-            <w:tcW w:w="1079" w:type="dxa"/>
+            <w:tcW w:w="1080" w:type="dxa"/>
           </w:tcPr>
           <w:p>
             <w:fldSimple w:instr=" MERGEFIELD  $item.discount  \* MERGEFORMAT ">
@@ -517,7 +681,22 @@
         </w:tc>
         <w:tc>
           <w:tcPr>
-            <w:tcW w:w="1377" w:type="dxa"/>
+            <w:tcW w:w="766" w:type="dxa"/>
+          </w:tcPr>
+          <w:p>
+            <w:fldSimple w:instr=" MERGEFIELD  $item.className  \* MERGEFORMAT ">
+              <w:r>
+                <w:rPr>
+                  <w:noProof/>
+                </w:rPr>
+                <w:t>«$item.className»</w:t>
+              </w:r>
+            </w:fldSimple>
+          </w:p>
+        </w:tc>
+        <w:tc>
+          <w:tcPr>
+            <w:tcW w:w="1165" w:type="dxa"/>
           </w:tcPr>
           <w:p>
             <w:fldSimple w:instr=" MERGEFIELD  $item.itemTotalPrice  \* MERGEFORMAT ">
@@ -532,7 +711,7 @@
         </w:tc>
         <w:tc>
           <w:tcPr>
-            <w:tcW w:w="1275" w:type="dxa"/>
+            <w:tcW w:w="1212" w:type="dxa"/>
           </w:tcPr>
           <w:p>
             <w:fldSimple w:instr=" MERGEFIELD  $item.itemVatRate  \* MERGEFORMAT ">
@@ -547,7 +726,7 @@
         </w:tc>
         <w:tc>
           <w:tcPr>
-            <w:tcW w:w="1546" w:type="dxa"/>
+            <w:tcW w:w="1375" w:type="dxa"/>
           </w:tcPr>
           <w:p>
             <w:fldSimple w:instr=" MERGEFIELD  $item.itemVatAmount  \* MERGEFORMAT ">
@@ -567,8 +746,8 @@
         </w:trPr>
         <w:tc>
           <w:tcPr>
-            <w:tcW w:w="6755" w:type="dxa"/>
-            <w:gridSpan w:val="6"/>
+            <w:tcW w:w="6989" w:type="dxa"/>
+            <w:gridSpan w:val="7"/>
             <w:vMerge w:val="restart"/>
           </w:tcPr>
           <w:p>
@@ -584,7 +763,7 @@
         </w:tc>
         <w:tc>
           <w:tcPr>
-            <w:tcW w:w="1275" w:type="dxa"/>
+            <w:tcW w:w="1212" w:type="dxa"/>
           </w:tcPr>
           <w:p>
             <w:r>
@@ -594,7 +773,7 @@
         </w:tc>
         <w:tc>
           <w:tcPr>
-            <w:tcW w:w="1546" w:type="dxa"/>
+            <w:tcW w:w="1375" w:type="dxa"/>
           </w:tcPr>
           <w:p>
             <w:fldSimple w:instr=" MERGEFIELD  $invoice.total  \* MERGEFORMAT ">
@@ -614,15 +793,15 @@
         </w:trPr>
         <w:tc>
           <w:tcPr>
-            <w:tcW w:w="6755" w:type="dxa"/>
-            <w:gridSpan w:val="6"/>
+            <w:tcW w:w="6989" w:type="dxa"/>
+            <w:gridSpan w:val="7"/>
             <w:vMerge/>
           </w:tcPr>
           <w:p/>
         </w:tc>
         <w:tc>
           <w:tcPr>
-            <w:tcW w:w="1275" w:type="dxa"/>
+            <w:tcW w:w="1212" w:type="dxa"/>
           </w:tcPr>
           <w:p>
             <w:r>
@@ -632,7 +811,7 @@
         </w:tc>
         <w:tc>
           <w:tcPr>
-            <w:tcW w:w="1546" w:type="dxa"/>
+            <w:tcW w:w="1375" w:type="dxa"/>
           </w:tcPr>
           <w:p>
             <w:fldSimple w:instr=" MERGEFIELD  $invoice.payment  \* MERGEFORMAT ">
@@ -641,6 +820,82 @@
                   <w:noProof/>
                 </w:rPr>
                 <w:t>«$invoice.payment»</w:t>
+              </w:r>
+            </w:fldSimple>
+          </w:p>
+        </w:tc>
+      </w:tr>
+      <w:tr>
+        <w:trPr>
+          <w:trHeight w:val="602"/>
+        </w:trPr>
+        <w:tc>
+          <w:tcPr>
+            <w:tcW w:w="6989" w:type="dxa"/>
+            <w:gridSpan w:val="7"/>
+            <w:vMerge/>
+          </w:tcPr>
+          <w:p/>
+        </w:tc>
+        <w:tc>
+          <w:tcPr>
+            <w:tcW w:w="1212" w:type="dxa"/>
+          </w:tcPr>
+          <w:p>
+            <w:r>
+              <w:t>Balance Due</w:t>
+            </w:r>
+          </w:p>
+        </w:tc>
+        <w:tc>
+          <w:tcPr>
+            <w:tcW w:w="1375" w:type="dxa"/>
+          </w:tcPr>
+          <w:p>
+            <w:fldSimple w:instr=" MERGEFIELD  $invoice.balancedue  \* MERGEFORMAT ">
+              <w:r>
+                <w:rPr>
+                  <w:noProof/>
+                </w:rPr>
+                <w:t>«$invoice.balancedue»</w:t>
+              </w:r>
+            </w:fldSimple>
+          </w:p>
+        </w:tc>
+      </w:tr>
+      <w:tr>
+        <w:trPr>
+          <w:trHeight w:val="602"/>
+        </w:trPr>
+        <w:tc>
+          <w:tcPr>
+            <w:tcW w:w="6989" w:type="dxa"/>
+            <w:gridSpan w:val="7"/>
+            <w:vMerge/>
+          </w:tcPr>
+          <w:p/>
+        </w:tc>
+        <w:tc>
+          <w:tcPr>
+            <w:tcW w:w="1212" w:type="dxa"/>
+          </w:tcPr>
+          <w:p>
+            <w:r>
+              <w:t>Net Amount</w:t>
+            </w:r>
+          </w:p>
+        </w:tc>
+        <w:tc>
+          <w:tcPr>
+            <w:tcW w:w="1375" w:type="dxa"/>
+          </w:tcPr>
+          <w:p>
+            <w:fldSimple w:instr=" MERGEFIELD  $invoice.netAmount  \* MERGEFORMAT ">
+              <w:r>
+                <w:rPr>
+                  <w:noProof/>
+                </w:rPr>
+                <w:t>«$invoice.netAmount»</w:t>
               </w:r>
             </w:fldSimple>
           </w:p>
@@ -652,33 +907,33 @@
         </w:trPr>
         <w:tc>
           <w:tcPr>
-            <w:tcW w:w="6755" w:type="dxa"/>
-            <w:gridSpan w:val="6"/>
+            <w:tcW w:w="6989" w:type="dxa"/>
+            <w:gridSpan w:val="7"/>
             <w:vMerge/>
           </w:tcPr>
           <w:p/>
         </w:tc>
         <w:tc>
           <w:tcPr>
-            <w:tcW w:w="1275" w:type="dxa"/>
-          </w:tcPr>
-          <w:p>
-            <w:r>
-              <w:t>Balance Due</w:t>
-            </w:r>
-          </w:p>
-        </w:tc>
-        <w:tc>
-          <w:tcPr>
-            <w:tcW w:w="1546" w:type="dxa"/>
-          </w:tcPr>
-          <w:p>
-            <w:fldSimple w:instr=" MERGEFIELD  $invoice.balancedue  \* MERGEFORMAT ">
-              <w:r>
-                <w:rPr>
-                  <w:noProof/>
-                </w:rPr>
-                <w:t>«$invoice.balancedue»</w:t>
+            <w:tcW w:w="1212" w:type="dxa"/>
+          </w:tcPr>
+          <w:p>
+            <w:r>
+              <w:t>Discount</w:t>
+            </w:r>
+          </w:p>
+        </w:tc>
+        <w:tc>
+          <w:tcPr>
+            <w:tcW w:w="1375" w:type="dxa"/>
+          </w:tcPr>
+          <w:p>
+            <w:fldSimple w:instr=" MERGEFIELD  $invoice.discount  \* MERGEFORMAT ">
+              <w:r>
+                <w:rPr>
+                  <w:noProof/>
+                </w:rPr>
+                <w:t>«$invoice.discount»</w:t>
               </w:r>
             </w:fldSimple>
           </w:p>

</xml_diff>

<commit_message>
changed to print values properly in invoice. These changes are already commited in enc3.
Former-commit-id: 7bd4a9a9a292bbbbcccdda9752deff795c8dba1c
</commit_message>
<xml_diff>
--- a/templetes/InvoiceDocx.docx
+++ b/templetes/InvoiceDocx.docx
@@ -151,7 +151,10 @@
           </w:p>
           <w:p>
             <w:r>
-              <w:t xml:space="preserve">Inovice Due Date   </w:t>
+              <w:t>Invoic</w:t>
+            </w:r>
+            <w:r>
+              <w:t xml:space="preserve">e Due Date   </w:t>
             </w:r>
             <w:r>
               <w:t xml:space="preserve">  </w:t>
@@ -184,10 +187,47 @@
               </w:r>
             </w:fldSimple>
           </w:p>
+          <w:p>
+            <w:r>
+              <w:t xml:space="preserve">Order Number          </w:t>
+            </w:r>
+            <w:fldSimple w:instr=" MERGEFIELD  $invoice.orderNumber  \* MERGEFORMAT ">
+              <w:r>
+                <w:rPr>
+                  <w:noProof/>
+                </w:rPr>
+                <w:t>«$invoice.orderNumber»</w:t>
+              </w:r>
+            </w:fldSimple>
+            <w:r>
+              <w:t xml:space="preserve">           </w:t>
+            </w:r>
+            <w:r>
+              <w:t xml:space="preserve">                                  </w:t>
+            </w:r>
+          </w:p>
+          <w:p>
+            <w:r>
+              <w:t xml:space="preserve">Delivery Date             </w:t>
+            </w:r>
+            <w:fldSimple w:instr=" MERGEFIELD  $invoice.deliveryDate  \* MERGEFORMAT ">
+              <w:r>
+                <w:rPr>
+                  <w:noProof/>
+                </w:rPr>
+                <w:t>«$invoice.deliveryDate»</w:t>
+              </w:r>
+            </w:fldSimple>
+          </w:p>
+          <w:p/>
         </w:tc>
       </w:tr>
     </w:tbl>
-    <w:p/>
+    <w:p>
+      <w:pPr>
+        <w:spacing w:after="0"/>
+      </w:pPr>
+    </w:p>
     <w:tbl>
       <w:tblPr>
         <w:tblStyle w:val="TableGrid"/>
@@ -259,7 +299,11 @@
         </w:tc>
       </w:tr>
     </w:tbl>
-    <w:p/>
+    <w:p>
+      <w:pPr>
+        <w:spacing w:after="0"/>
+      </w:pPr>
+    </w:p>
     <w:tbl>
       <w:tblPr>
         <w:tblStyle w:val="TableGrid"/>
@@ -279,7 +323,7 @@
           </w:tcPr>
           <w:p>
             <w:r>
-              <w:t>Sales Person</w:t>
+              <w:t xml:space="preserve">Shipping Terms         </w:t>
             </w:r>
           </w:p>
         </w:tc>
@@ -288,12 +332,12 @@
             <w:tcW w:w="3420" w:type="dxa"/>
           </w:tcPr>
           <w:p>
-            <w:fldSimple w:instr=" MERGEFIELD  $invoice.salesPersonName  \* MERGEFORMAT ">
-              <w:r>
-                <w:rPr>
-                  <w:noProof/>
-                </w:rPr>
-                <w:t>«$invoice.salesPersonName»</w:t>
+            <w:fldSimple w:instr=" MERGEFIELD  $invoice.shippingTerms  \* MERGEFORMAT ">
+              <w:r>
+                <w:rPr>
+                  <w:noProof/>
+                </w:rPr>
+                <w:t>«$invoice.shippingTerms»</w:t>
               </w:r>
             </w:fldSimple>
           </w:p>
@@ -319,33 +363,146 @@
                   <w:noProof/>
                 </w:rPr>
                 <w:t>«$invoice.shippingMethod»</w:t>
+              </w:r>
+            </w:fldSimple>
+          </w:p>
+        </w:tc>
+      </w:tr>
+      <w:tr>
+        <w:tc>
+          <w:tcPr>
+            <w:tcW w:w="1368" w:type="dxa"/>
+          </w:tcPr>
+          <w:p>
+            <w:r>
+              <w:t>Customer</w:t>
+            </w:r>
+          </w:p>
+        </w:tc>
+        <w:tc>
+          <w:tcPr>
+            <w:tcW w:w="3420" w:type="dxa"/>
+          </w:tcPr>
+          <w:p>
+            <w:fldSimple w:instr=" MERGEFIELD  $invoice.customerName  \* MERGEFORMAT ">
+              <w:r>
+                <w:rPr>
+                  <w:noProof/>
+                </w:rPr>
+                <w:t>«$invoice.customerName»</w:t>
+              </w:r>
+            </w:fldSimple>
+          </w:p>
+        </w:tc>
+        <w:tc>
+          <w:tcPr>
+            <w:tcW w:w="1800" w:type="dxa"/>
+          </w:tcPr>
+          <w:p>
+            <w:r>
+              <w:t>Job</w:t>
+            </w:r>
+          </w:p>
+        </w:tc>
+        <w:tc>
+          <w:tcPr>
+            <w:tcW w:w="2988" w:type="dxa"/>
+          </w:tcPr>
+          <w:p>
+            <w:fldSimple w:instr=" MERGEFIELD  $invoice.job  \* MERGEFORMAT ">
+              <w:r>
+                <w:rPr>
+                  <w:noProof/>
+                </w:rPr>
+                <w:t>«$invoice.job»</w:t>
+              </w:r>
+            </w:fldSimple>
+          </w:p>
+        </w:tc>
+      </w:tr>
+      <w:tr>
+        <w:tc>
+          <w:tcPr>
+            <w:tcW w:w="1368" w:type="dxa"/>
+          </w:tcPr>
+          <w:p>
+            <w:r>
+              <w:t xml:space="preserve">Class  </w:t>
+            </w:r>
+          </w:p>
+        </w:tc>
+        <w:tc>
+          <w:tcPr>
+            <w:tcW w:w="3420" w:type="dxa"/>
+          </w:tcPr>
+          <w:p>
+            <w:r>
+              <w:t xml:space="preserve"> </w:t>
+            </w:r>
+            <w:fldSimple w:instr=" MERGEFIELD  $invoice.className  \* MERGEFORMAT ">
+              <w:r>
+                <w:rPr>
+                  <w:noProof/>
+                </w:rPr>
+                <w:t>«$invoice.className»</w:t>
+              </w:r>
+            </w:fldSimple>
+          </w:p>
+        </w:tc>
+        <w:tc>
+          <w:tcPr>
+            <w:tcW w:w="1800" w:type="dxa"/>
+          </w:tcPr>
+          <w:p>
+            <w:r>
+              <w:t>Location</w:t>
+            </w:r>
+          </w:p>
+        </w:tc>
+        <w:tc>
+          <w:tcPr>
+            <w:tcW w:w="2988" w:type="dxa"/>
+          </w:tcPr>
+          <w:p>
+            <w:fldSimple w:instr=" MERGEFIELD  $invoice.location  \* MERGEFORMAT ">
+              <w:r>
+                <w:rPr>
+                  <w:noProof/>
+                </w:rPr>
+                <w:t>«$invoice.location»</w:t>
               </w:r>
             </w:fldSimple>
           </w:p>
         </w:tc>
       </w:tr>
     </w:tbl>
-    <w:p/>
+    <w:p>
+      <w:pPr>
+        <w:spacing w:after="0"/>
+      </w:pPr>
+    </w:p>
     <w:tbl>
       <w:tblPr>
         <w:tblStyle w:val="TableGrid"/>
         <w:tblW w:w="0" w:type="auto"/>
+        <w:tblLayout w:type="fixed"/>
         <w:tblLook w:val="04A0"/>
       </w:tblPr>
       <w:tblGrid>
-        <w:gridCol w:w="922"/>
-        <w:gridCol w:w="1190"/>
-        <w:gridCol w:w="1054"/>
-        <w:gridCol w:w="1315"/>
-        <w:gridCol w:w="1062"/>
-        <w:gridCol w:w="1354"/>
-        <w:gridCol w:w="1254"/>
-        <w:gridCol w:w="1425"/>
+        <w:gridCol w:w="893"/>
+        <w:gridCol w:w="1150"/>
+        <w:gridCol w:w="765"/>
+        <w:gridCol w:w="1170"/>
+        <w:gridCol w:w="1080"/>
+        <w:gridCol w:w="766"/>
+        <w:gridCol w:w="1165"/>
+        <w:gridCol w:w="1212"/>
+        <w:gridCol w:w="1375"/>
       </w:tblGrid>
       <w:tr>
         <w:tc>
           <w:tcPr>
-            <w:tcW w:w="935" w:type="dxa"/>
+            <w:tcW w:w="893" w:type="dxa"/>
           </w:tcPr>
           <w:p>
             <w:r>
@@ -355,7 +512,7 @@
         </w:tc>
         <w:tc>
           <w:tcPr>
-            <w:tcW w:w="1210" w:type="dxa"/>
+            <w:tcW w:w="1150" w:type="dxa"/>
           </w:tcPr>
           <w:p>
             <w:r>
@@ -365,7 +522,7 @@
         </w:tc>
         <w:tc>
           <w:tcPr>
-            <w:tcW w:w="817" w:type="dxa"/>
+            <w:tcW w:w="765" w:type="dxa"/>
           </w:tcPr>
           <w:p>
             <w:r>
@@ -375,7 +532,7 @@
         </w:tc>
         <w:tc>
           <w:tcPr>
-            <w:tcW w:w="1337" w:type="dxa"/>
+            <w:tcW w:w="1170" w:type="dxa"/>
           </w:tcPr>
           <w:p>
             <w:r>
@@ -385,7 +542,7 @@
         </w:tc>
         <w:tc>
           <w:tcPr>
-            <w:tcW w:w="1079" w:type="dxa"/>
+            <w:tcW w:w="1080" w:type="dxa"/>
           </w:tcPr>
           <w:p>
             <w:r>
@@ -395,7 +552,17 @@
         </w:tc>
         <w:tc>
           <w:tcPr>
-            <w:tcW w:w="1377" w:type="dxa"/>
+            <w:tcW w:w="766" w:type="dxa"/>
+          </w:tcPr>
+          <w:p>
+            <w:r>
+              <w:t>Class</w:t>
+            </w:r>
+          </w:p>
+        </w:tc>
+        <w:tc>
+          <w:tcPr>
+            <w:tcW w:w="1165" w:type="dxa"/>
           </w:tcPr>
           <w:p>
             <w:r>
@@ -405,7 +572,7 @@
         </w:tc>
         <w:tc>
           <w:tcPr>
-            <w:tcW w:w="1275" w:type="dxa"/>
+            <w:tcW w:w="1212" w:type="dxa"/>
           </w:tcPr>
           <w:p>
             <w:r>
@@ -415,7 +582,7 @@
         </w:tc>
         <w:tc>
           <w:tcPr>
-            <w:tcW w:w="1546" w:type="dxa"/>
+            <w:tcW w:w="1375" w:type="dxa"/>
           </w:tcPr>
           <w:p>
             <w:r>
@@ -427,7 +594,7 @@
       <w:tr>
         <w:tc>
           <w:tcPr>
-            <w:tcW w:w="935" w:type="dxa"/>
+            <w:tcW w:w="893" w:type="dxa"/>
           </w:tcPr>
           <w:p>
             <w:fldSimple w:instr=" MERGEFIELD  $item.name  \* MERGEFORMAT ">
@@ -442,7 +609,7 @@
         </w:tc>
         <w:tc>
           <w:tcPr>
-            <w:tcW w:w="1210" w:type="dxa"/>
+            <w:tcW w:w="1150" w:type="dxa"/>
           </w:tcPr>
           <w:p>
             <w:fldSimple w:instr=" MERGEFIELD  $item.description  \* MERGEFORMAT ">
@@ -457,7 +624,7 @@
         </w:tc>
         <w:tc>
           <w:tcPr>
-            <w:tcW w:w="817" w:type="dxa"/>
+            <w:tcW w:w="765" w:type="dxa"/>
           </w:tcPr>
           <w:p>
             <w:fldSimple w:instr=" MERGEFIELD  $item.quantity  \* MERGEFORMAT ">
@@ -472,7 +639,7 @@
         </w:tc>
         <w:tc>
           <w:tcPr>
-            <w:tcW w:w="1337" w:type="dxa"/>
+            <w:tcW w:w="1170" w:type="dxa"/>
           </w:tcPr>
           <w:p>
             <w:fldSimple w:instr=" MERGEFIELD  $item.itemUnitPrice  \* MERGEFORMAT ">
@@ -487,7 +654,7 @@
         </w:tc>
         <w:tc>
           <w:tcPr>
-            <w:tcW w:w="1079" w:type="dxa"/>
+            <w:tcW w:w="1080" w:type="dxa"/>
           </w:tcPr>
           <w:p>
             <w:fldSimple w:instr=" MERGEFIELD  $item.discount  \* MERGEFORMAT ">
@@ -502,7 +669,22 @@
         </w:tc>
         <w:tc>
           <w:tcPr>
-            <w:tcW w:w="1377" w:type="dxa"/>
+            <w:tcW w:w="766" w:type="dxa"/>
+          </w:tcPr>
+          <w:p>
+            <w:fldSimple w:instr=" MERGEFIELD  $item.className  \* MERGEFORMAT ">
+              <w:r>
+                <w:rPr>
+                  <w:noProof/>
+                </w:rPr>
+                <w:t>«$item.className»</w:t>
+              </w:r>
+            </w:fldSimple>
+          </w:p>
+        </w:tc>
+        <w:tc>
+          <w:tcPr>
+            <w:tcW w:w="1165" w:type="dxa"/>
           </w:tcPr>
           <w:p>
             <w:fldSimple w:instr=" MERGEFIELD  $item.itemTotalPrice  \* MERGEFORMAT ">
@@ -517,7 +699,7 @@
         </w:tc>
         <w:tc>
           <w:tcPr>
-            <w:tcW w:w="1275" w:type="dxa"/>
+            <w:tcW w:w="1212" w:type="dxa"/>
           </w:tcPr>
           <w:p>
             <w:fldSimple w:instr=" MERGEFIELD  $item.itemVatRate  \* MERGEFORMAT ">
@@ -532,7 +714,7 @@
         </w:tc>
         <w:tc>
           <w:tcPr>
-            <w:tcW w:w="1546" w:type="dxa"/>
+            <w:tcW w:w="1375" w:type="dxa"/>
           </w:tcPr>
           <w:p>
             <w:fldSimple w:instr=" MERGEFIELD  $item.itemVatAmount  \* MERGEFORMAT ">
@@ -552,8 +734,8 @@
         </w:trPr>
         <w:tc>
           <w:tcPr>
-            <w:tcW w:w="6755" w:type="dxa"/>
-            <w:gridSpan w:val="6"/>
+            <w:tcW w:w="6989" w:type="dxa"/>
+            <w:gridSpan w:val="7"/>
             <w:vMerge w:val="restart"/>
           </w:tcPr>
           <w:p>
@@ -569,7 +751,7 @@
         </w:tc>
         <w:tc>
           <w:tcPr>
-            <w:tcW w:w="1275" w:type="dxa"/>
+            <w:tcW w:w="1212" w:type="dxa"/>
           </w:tcPr>
           <w:p>
             <w:r>
@@ -579,7 +761,7 @@
         </w:tc>
         <w:tc>
           <w:tcPr>
-            <w:tcW w:w="1546" w:type="dxa"/>
+            <w:tcW w:w="1375" w:type="dxa"/>
           </w:tcPr>
           <w:p>
             <w:fldSimple w:instr=" MERGEFIELD  $invoice.total  \* MERGEFORMAT ">
@@ -599,15 +781,15 @@
         </w:trPr>
         <w:tc>
           <w:tcPr>
-            <w:tcW w:w="6755" w:type="dxa"/>
-            <w:gridSpan w:val="6"/>
+            <w:tcW w:w="6989" w:type="dxa"/>
+            <w:gridSpan w:val="7"/>
             <w:vMerge/>
           </w:tcPr>
           <w:p/>
         </w:tc>
         <w:tc>
           <w:tcPr>
-            <w:tcW w:w="1275" w:type="dxa"/>
+            <w:tcW w:w="1212" w:type="dxa"/>
           </w:tcPr>
           <w:p>
             <w:r>
@@ -617,7 +799,7 @@
         </w:tc>
         <w:tc>
           <w:tcPr>
-            <w:tcW w:w="1546" w:type="dxa"/>
+            <w:tcW w:w="1375" w:type="dxa"/>
           </w:tcPr>
           <w:p>
             <w:fldSimple w:instr=" MERGEFIELD  $invoice.payment  \* MERGEFORMAT ">
@@ -626,6 +808,82 @@
                   <w:noProof/>
                 </w:rPr>
                 <w:t>«$invoice.payment»</w:t>
+              </w:r>
+            </w:fldSimple>
+          </w:p>
+        </w:tc>
+      </w:tr>
+      <w:tr>
+        <w:trPr>
+          <w:trHeight w:val="602"/>
+        </w:trPr>
+        <w:tc>
+          <w:tcPr>
+            <w:tcW w:w="6989" w:type="dxa"/>
+            <w:gridSpan w:val="7"/>
+            <w:vMerge/>
+          </w:tcPr>
+          <w:p/>
+        </w:tc>
+        <w:tc>
+          <w:tcPr>
+            <w:tcW w:w="1212" w:type="dxa"/>
+          </w:tcPr>
+          <w:p>
+            <w:r>
+              <w:t>Balance Due</w:t>
+            </w:r>
+          </w:p>
+        </w:tc>
+        <w:tc>
+          <w:tcPr>
+            <w:tcW w:w="1375" w:type="dxa"/>
+          </w:tcPr>
+          <w:p>
+            <w:fldSimple w:instr=" MERGEFIELD  $invoice.balancedue  \* MERGEFORMAT ">
+              <w:r>
+                <w:rPr>
+                  <w:noProof/>
+                </w:rPr>
+                <w:t>«$invoice.balancedue»</w:t>
+              </w:r>
+            </w:fldSimple>
+          </w:p>
+        </w:tc>
+      </w:tr>
+      <w:tr>
+        <w:trPr>
+          <w:trHeight w:val="602"/>
+        </w:trPr>
+        <w:tc>
+          <w:tcPr>
+            <w:tcW w:w="6989" w:type="dxa"/>
+            <w:gridSpan w:val="7"/>
+            <w:vMerge/>
+          </w:tcPr>
+          <w:p/>
+        </w:tc>
+        <w:tc>
+          <w:tcPr>
+            <w:tcW w:w="1212" w:type="dxa"/>
+          </w:tcPr>
+          <w:p>
+            <w:r>
+              <w:t>Net Amount</w:t>
+            </w:r>
+          </w:p>
+        </w:tc>
+        <w:tc>
+          <w:tcPr>
+            <w:tcW w:w="1375" w:type="dxa"/>
+          </w:tcPr>
+          <w:p>
+            <w:fldSimple w:instr=" MERGEFIELD  $invoice.netAmount  \* MERGEFORMAT ">
+              <w:r>
+                <w:rPr>
+                  <w:noProof/>
+                </w:rPr>
+                <w:t>«$invoice.netAmount»</w:t>
               </w:r>
             </w:fldSimple>
           </w:p>
@@ -637,40 +895,44 @@
         </w:trPr>
         <w:tc>
           <w:tcPr>
-            <w:tcW w:w="6755" w:type="dxa"/>
-            <w:gridSpan w:val="6"/>
+            <w:tcW w:w="6989" w:type="dxa"/>
+            <w:gridSpan w:val="7"/>
             <w:vMerge/>
           </w:tcPr>
           <w:p/>
         </w:tc>
         <w:tc>
           <w:tcPr>
-            <w:tcW w:w="1275" w:type="dxa"/>
-          </w:tcPr>
-          <w:p>
-            <w:r>
-              <w:t>Balance Due</w:t>
-            </w:r>
-          </w:p>
-        </w:tc>
-        <w:tc>
-          <w:tcPr>
-            <w:tcW w:w="1546" w:type="dxa"/>
-          </w:tcPr>
-          <w:p>
-            <w:fldSimple w:instr=" MERGEFIELD  $invoice.balancedue  \* MERGEFORMAT ">
-              <w:r>
-                <w:rPr>
-                  <w:noProof/>
-                </w:rPr>
-                <w:t>«$invoice.balancedue»</w:t>
+            <w:tcW w:w="1212" w:type="dxa"/>
+          </w:tcPr>
+          <w:p>
+            <w:r>
+              <w:t>Discount</w:t>
+            </w:r>
+          </w:p>
+        </w:tc>
+        <w:tc>
+          <w:tcPr>
+            <w:tcW w:w="1375" w:type="dxa"/>
+          </w:tcPr>
+          <w:p>
+            <w:fldSimple w:instr=" MERGEFIELD  $invoice.discount  \* MERGEFORMAT ">
+              <w:r>
+                <w:rPr>
+                  <w:noProof/>
+                </w:rPr>
+                <w:t>«$invoice.discount»</w:t>
               </w:r>
             </w:fldSimple>
           </w:p>
         </w:tc>
       </w:tr>
     </w:tbl>
-    <w:p/>
+    <w:p>
+      <w:pPr>
+        <w:spacing w:after="0"/>
+      </w:pPr>
+    </w:p>
     <w:tbl>
       <w:tblPr>
         <w:tblStyle w:val="TableGrid"/>
@@ -790,7 +1052,11 @@
         </w:tc>
       </w:tr>
     </w:tbl>
-    <w:p/>
+    <w:p>
+      <w:pPr>
+        <w:spacing w:after="0"/>
+      </w:pPr>
+    </w:p>
     <w:sectPr>
       <w:pgSz w:w="12240" w:h="15840"/>
       <w:pgMar w:top="1440" w:right="1440" w:bottom="1440" w:left="1440" w:header="720" w:footer="720" w:gutter="0"/>

</xml_diff>